<commit_message>
Ordenes de servicio Fiberlab
</commit_message>
<xml_diff>
--- a/models/Solicitud/Os/EQUIPOS.docx
+++ b/models/Solicitud/Os/EQUIPOS.docx
@@ -1338,9 +1338,9 @@
         <w:tblLook w:val="04A0" w:firstRow="1" w:lastRow="0" w:firstColumn="1" w:lastColumn="0" w:noHBand="0" w:noVBand="1"/>
       </w:tblPr>
       <w:tblGrid>
-        <w:gridCol w:w="1537"/>
-        <w:gridCol w:w="2074"/>
-        <w:gridCol w:w="5217"/>
+        <w:gridCol w:w="1612"/>
+        <w:gridCol w:w="2086"/>
+        <w:gridCol w:w="5130"/>
       </w:tblGrid>
       <w:tr>
         <w:trPr>
@@ -1348,7 +1348,7 @@
         </w:trPr>
         <w:tc>
           <w:tcPr>
-            <w:tcW w:w="1206" w:type="dxa"/>
+            <w:tcW w:w="1491" w:type="dxa"/>
           </w:tcPr>
           <w:p>
             <w:pPr>
@@ -1378,7 +1378,7 @@
         </w:tc>
         <w:tc>
           <w:tcPr>
-            <w:tcW w:w="2160" w:type="dxa"/>
+            <w:tcW w:w="2106" w:type="dxa"/>
           </w:tcPr>
           <w:p>
             <w:pPr>
@@ -1408,7 +1408,7 @@
         </w:tc>
         <w:tc>
           <w:tcPr>
-            <w:tcW w:w="5462" w:type="dxa"/>
+            <w:tcW w:w="5231" w:type="dxa"/>
           </w:tcPr>
           <w:p>
             <w:pPr>
@@ -1458,83 +1458,83 @@
         </w:trPr>
         <w:tc>
           <w:tcPr>
-            <w:tcW w:w="1206" w:type="dxa"/>
-          </w:tcPr>
-          <w:p>
-            <w:pPr>
-              <w:autoSpaceDE w:val="0"/>
-              <w:autoSpaceDN w:val="0"/>
-              <w:spacing w:line="360" w:lineRule="auto"/>
-              <w:rPr>
-                <w:rFonts w:cs="Arial"/>
-                <w:color w:val="808080" w:themeColor="background1" w:themeShade="80"/>
-                <w:sz w:val="22"/>
-                <w:szCs w:val="22"/>
-                <w:lang w:val="es-MX" w:eastAsia="en-US"/>
-              </w:rPr>
-            </w:pPr>
-            <w:r>
-              <w:rPr>
-                <w:rFonts w:ascii="Calibri" w:hAnsi="Calibri" w:cs="Calibri"/>
-                <w:b/>
-                <w:bCs/>
-              </w:rPr>
-              <w:t>${</w:t>
-            </w:r>
-            <w:r>
-              <w:rPr>
-                <w:rFonts w:ascii="Calibri" w:hAnsi="Calibri" w:cs="Calibri"/>
-                <w:b/>
-                <w:bCs/>
-              </w:rPr>
-              <w:t>accesorios</w:t>
-            </w:r>
-            <w:r>
-              <w:rPr>
-                <w:rFonts w:ascii="Calibri" w:hAnsi="Calibri" w:cs="Calibri"/>
-                <w:b/>
-                <w:bCs/>
-              </w:rPr>
-              <w:t>}</w:t>
-            </w:r>
-          </w:p>
-        </w:tc>
-        <w:tc>
-          <w:tcPr>
-            <w:tcW w:w="2160" w:type="dxa"/>
-          </w:tcPr>
-          <w:p>
-            <w:pPr>
-              <w:autoSpaceDE w:val="0"/>
-              <w:autoSpaceDN w:val="0"/>
-              <w:spacing w:line="360" w:lineRule="auto"/>
-              <w:rPr>
-                <w:rFonts w:cs="Arial"/>
-                <w:color w:val="808080" w:themeColor="background1" w:themeShade="80"/>
-                <w:sz w:val="22"/>
-                <w:szCs w:val="22"/>
-                <w:lang w:val="es-MX" w:eastAsia="en-US"/>
-              </w:rPr>
-            </w:pPr>
-          </w:p>
-        </w:tc>
-        <w:tc>
-          <w:tcPr>
-            <w:tcW w:w="5462" w:type="dxa"/>
-          </w:tcPr>
-          <w:p>
-            <w:pPr>
-              <w:autoSpaceDE w:val="0"/>
-              <w:autoSpaceDN w:val="0"/>
-              <w:spacing w:line="360" w:lineRule="auto"/>
-              <w:rPr>
-                <w:rFonts w:cs="Arial"/>
-                <w:color w:val="808080" w:themeColor="background1" w:themeShade="80"/>
-                <w:sz w:val="22"/>
-                <w:szCs w:val="22"/>
-                <w:lang w:val="es-MX" w:eastAsia="en-US"/>
-              </w:rPr>
-            </w:pPr>
+            <w:tcW w:w="1491" w:type="dxa"/>
+          </w:tcPr>
+          <w:p>
+            <w:pPr>
+              <w:autoSpaceDE w:val="0"/>
+              <w:autoSpaceDN w:val="0"/>
+              <w:spacing w:line="360" w:lineRule="auto"/>
+              <w:rPr>
+                <w:rFonts w:cs="Arial"/>
+                <w:color w:val="808080" w:themeColor="background1" w:themeShade="80"/>
+                <w:sz w:val="22"/>
+                <w:szCs w:val="22"/>
+                <w:lang w:val="es-MX" w:eastAsia="en-US"/>
+              </w:rPr>
+            </w:pPr>
+            <w:r>
+              <w:rPr>
+                <w:rFonts w:ascii="Calibri" w:hAnsi="Calibri" w:cs="Calibri"/>
+                <w:b/>
+                <w:bCs/>
+              </w:rPr>
+              <w:t>${cantidad1}</w:t>
+            </w:r>
+          </w:p>
+        </w:tc>
+        <w:tc>
+          <w:tcPr>
+            <w:tcW w:w="2106" w:type="dxa"/>
+          </w:tcPr>
+          <w:p>
+            <w:pPr>
+              <w:autoSpaceDE w:val="0"/>
+              <w:autoSpaceDN w:val="0"/>
+              <w:spacing w:line="360" w:lineRule="auto"/>
+              <w:rPr>
+                <w:rFonts w:cs="Arial"/>
+                <w:color w:val="808080" w:themeColor="background1" w:themeShade="80"/>
+                <w:sz w:val="22"/>
+                <w:szCs w:val="22"/>
+                <w:lang w:val="es-MX" w:eastAsia="en-US"/>
+              </w:rPr>
+            </w:pPr>
+            <w:r>
+              <w:rPr>
+                <w:rFonts w:ascii="Calibri" w:hAnsi="Calibri" w:cs="Calibri"/>
+                <w:b/>
+                <w:bCs/>
+              </w:rPr>
+              <w:t>${nserie1}</w:t>
+            </w:r>
+          </w:p>
+        </w:tc>
+        <w:tc>
+          <w:tcPr>
+            <w:tcW w:w="5231" w:type="dxa"/>
+          </w:tcPr>
+          <w:p>
+            <w:pPr>
+              <w:autoSpaceDE w:val="0"/>
+              <w:autoSpaceDN w:val="0"/>
+              <w:spacing w:line="360" w:lineRule="auto"/>
+              <w:rPr>
+                <w:rFonts w:cs="Arial"/>
+                <w:color w:val="808080" w:themeColor="background1" w:themeShade="80"/>
+                <w:sz w:val="22"/>
+                <w:szCs w:val="22"/>
+                <w:lang w:val="es-MX" w:eastAsia="en-US"/>
+              </w:rPr>
+            </w:pPr>
+            <w:r>
+              <w:rPr>
+                <w:rFonts w:ascii="Calibri" w:hAnsi="Calibri" w:cs="Calibri"/>
+                <w:b/>
+                <w:bCs/>
+              </w:rPr>
+              <w:t>${desc1}</w:t>
+            </w:r>
           </w:p>
         </w:tc>
       </w:tr>
@@ -1544,59 +1544,80 @@
         </w:trPr>
         <w:tc>
           <w:tcPr>
-            <w:tcW w:w="1206" w:type="dxa"/>
-          </w:tcPr>
-          <w:p>
-            <w:pPr>
-              <w:autoSpaceDE w:val="0"/>
-              <w:autoSpaceDN w:val="0"/>
-              <w:spacing w:line="360" w:lineRule="auto"/>
-              <w:rPr>
-                <w:rFonts w:cs="Arial"/>
-                <w:color w:val="808080" w:themeColor="background1" w:themeShade="80"/>
-                <w:sz w:val="22"/>
-                <w:szCs w:val="22"/>
-                <w:lang w:val="es-MX" w:eastAsia="en-US"/>
-              </w:rPr>
-            </w:pPr>
-          </w:p>
-        </w:tc>
-        <w:tc>
-          <w:tcPr>
-            <w:tcW w:w="2160" w:type="dxa"/>
-          </w:tcPr>
-          <w:p>
-            <w:pPr>
-              <w:autoSpaceDE w:val="0"/>
-              <w:autoSpaceDN w:val="0"/>
-              <w:spacing w:line="360" w:lineRule="auto"/>
-              <w:rPr>
-                <w:rFonts w:cs="Arial"/>
-                <w:color w:val="808080" w:themeColor="background1" w:themeShade="80"/>
-                <w:sz w:val="22"/>
-                <w:szCs w:val="22"/>
-                <w:lang w:val="es-MX" w:eastAsia="en-US"/>
-              </w:rPr>
-            </w:pPr>
-          </w:p>
-        </w:tc>
-        <w:tc>
-          <w:tcPr>
-            <w:tcW w:w="5462" w:type="dxa"/>
-          </w:tcPr>
-          <w:p>
-            <w:pPr>
-              <w:autoSpaceDE w:val="0"/>
-              <w:autoSpaceDN w:val="0"/>
-              <w:spacing w:line="360" w:lineRule="auto"/>
-              <w:rPr>
-                <w:rFonts w:cs="Arial"/>
-                <w:color w:val="808080" w:themeColor="background1" w:themeShade="80"/>
-                <w:sz w:val="22"/>
-                <w:szCs w:val="22"/>
-                <w:lang w:val="es-MX" w:eastAsia="en-US"/>
-              </w:rPr>
-            </w:pPr>
+            <w:tcW w:w="1491" w:type="dxa"/>
+          </w:tcPr>
+          <w:p>
+            <w:pPr>
+              <w:autoSpaceDE w:val="0"/>
+              <w:autoSpaceDN w:val="0"/>
+              <w:spacing w:line="360" w:lineRule="auto"/>
+              <w:rPr>
+                <w:rFonts w:cs="Arial"/>
+                <w:sz w:val="22"/>
+                <w:szCs w:val="22"/>
+                <w:lang w:val="es-MX" w:eastAsia="en-US"/>
+              </w:rPr>
+            </w:pPr>
+            <w:r>
+              <w:rPr>
+                <w:rFonts w:ascii="Calibri" w:hAnsi="Calibri" w:cs="Calibri"/>
+                <w:b/>
+                <w:bCs/>
+              </w:rPr>
+              <w:t>${cantidad2}</w:t>
+            </w:r>
+          </w:p>
+        </w:tc>
+        <w:tc>
+          <w:tcPr>
+            <w:tcW w:w="2106" w:type="dxa"/>
+          </w:tcPr>
+          <w:p>
+            <w:pPr>
+              <w:autoSpaceDE w:val="0"/>
+              <w:autoSpaceDN w:val="0"/>
+              <w:spacing w:line="360" w:lineRule="auto"/>
+              <w:rPr>
+                <w:rFonts w:cs="Arial"/>
+                <w:sz w:val="22"/>
+                <w:szCs w:val="22"/>
+                <w:lang w:val="es-MX" w:eastAsia="en-US"/>
+              </w:rPr>
+            </w:pPr>
+            <w:r>
+              <w:rPr>
+                <w:rFonts w:ascii="Calibri" w:hAnsi="Calibri" w:cs="Calibri"/>
+                <w:b/>
+                <w:bCs/>
+              </w:rPr>
+              <w:t>${nserie2}</w:t>
+            </w:r>
+          </w:p>
+        </w:tc>
+        <w:tc>
+          <w:tcPr>
+            <w:tcW w:w="5231" w:type="dxa"/>
+          </w:tcPr>
+          <w:p>
+            <w:pPr>
+              <w:autoSpaceDE w:val="0"/>
+              <w:autoSpaceDN w:val="0"/>
+              <w:spacing w:line="360" w:lineRule="auto"/>
+              <w:rPr>
+                <w:rFonts w:cs="Arial"/>
+                <w:sz w:val="22"/>
+                <w:szCs w:val="22"/>
+                <w:lang w:val="es-MX" w:eastAsia="en-US"/>
+              </w:rPr>
+            </w:pPr>
+            <w:r>
+              <w:rPr>
+                <w:rFonts w:ascii="Calibri" w:hAnsi="Calibri" w:cs="Calibri"/>
+                <w:b/>
+                <w:bCs/>
+              </w:rPr>
+              <w:t>${desc2}</w:t>
+            </w:r>
           </w:p>
         </w:tc>
       </w:tr>
@@ -1606,59 +1627,80 @@
         </w:trPr>
         <w:tc>
           <w:tcPr>
-            <w:tcW w:w="1206" w:type="dxa"/>
-          </w:tcPr>
-          <w:p>
-            <w:pPr>
-              <w:autoSpaceDE w:val="0"/>
-              <w:autoSpaceDN w:val="0"/>
-              <w:spacing w:line="360" w:lineRule="auto"/>
-              <w:rPr>
-                <w:rFonts w:cs="Arial"/>
-                <w:color w:val="808080" w:themeColor="background1" w:themeShade="80"/>
-                <w:sz w:val="22"/>
-                <w:szCs w:val="22"/>
-                <w:lang w:val="es-MX" w:eastAsia="en-US"/>
-              </w:rPr>
-            </w:pPr>
-          </w:p>
-        </w:tc>
-        <w:tc>
-          <w:tcPr>
-            <w:tcW w:w="2160" w:type="dxa"/>
-          </w:tcPr>
-          <w:p>
-            <w:pPr>
-              <w:autoSpaceDE w:val="0"/>
-              <w:autoSpaceDN w:val="0"/>
-              <w:spacing w:line="360" w:lineRule="auto"/>
-              <w:rPr>
-                <w:rFonts w:cs="Arial"/>
-                <w:color w:val="808080" w:themeColor="background1" w:themeShade="80"/>
-                <w:sz w:val="22"/>
-                <w:szCs w:val="22"/>
-                <w:lang w:val="es-MX" w:eastAsia="en-US"/>
-              </w:rPr>
-            </w:pPr>
-          </w:p>
-        </w:tc>
-        <w:tc>
-          <w:tcPr>
-            <w:tcW w:w="5462" w:type="dxa"/>
-          </w:tcPr>
-          <w:p>
-            <w:pPr>
-              <w:autoSpaceDE w:val="0"/>
-              <w:autoSpaceDN w:val="0"/>
-              <w:spacing w:line="360" w:lineRule="auto"/>
-              <w:rPr>
-                <w:rFonts w:cs="Arial"/>
-                <w:color w:val="808080" w:themeColor="background1" w:themeShade="80"/>
-                <w:sz w:val="22"/>
-                <w:szCs w:val="22"/>
-                <w:lang w:val="es-MX" w:eastAsia="en-US"/>
-              </w:rPr>
-            </w:pPr>
+            <w:tcW w:w="1491" w:type="dxa"/>
+          </w:tcPr>
+          <w:p>
+            <w:pPr>
+              <w:autoSpaceDE w:val="0"/>
+              <w:autoSpaceDN w:val="0"/>
+              <w:spacing w:line="360" w:lineRule="auto"/>
+              <w:rPr>
+                <w:rFonts w:cs="Arial"/>
+                <w:sz w:val="22"/>
+                <w:szCs w:val="22"/>
+                <w:lang w:val="es-MX" w:eastAsia="en-US"/>
+              </w:rPr>
+            </w:pPr>
+            <w:r>
+              <w:rPr>
+                <w:rFonts w:ascii="Calibri" w:hAnsi="Calibri" w:cs="Calibri"/>
+                <w:b/>
+                <w:bCs/>
+              </w:rPr>
+              <w:t>${cantidad3}</w:t>
+            </w:r>
+          </w:p>
+        </w:tc>
+        <w:tc>
+          <w:tcPr>
+            <w:tcW w:w="2106" w:type="dxa"/>
+          </w:tcPr>
+          <w:p>
+            <w:pPr>
+              <w:autoSpaceDE w:val="0"/>
+              <w:autoSpaceDN w:val="0"/>
+              <w:spacing w:line="360" w:lineRule="auto"/>
+              <w:rPr>
+                <w:rFonts w:cs="Arial"/>
+                <w:sz w:val="22"/>
+                <w:szCs w:val="22"/>
+                <w:lang w:val="es-MX" w:eastAsia="en-US"/>
+              </w:rPr>
+            </w:pPr>
+            <w:r>
+              <w:rPr>
+                <w:rFonts w:ascii="Calibri" w:hAnsi="Calibri" w:cs="Calibri"/>
+                <w:b/>
+                <w:bCs/>
+              </w:rPr>
+              <w:t>${nserie3}</w:t>
+            </w:r>
+          </w:p>
+        </w:tc>
+        <w:tc>
+          <w:tcPr>
+            <w:tcW w:w="5231" w:type="dxa"/>
+          </w:tcPr>
+          <w:p>
+            <w:pPr>
+              <w:autoSpaceDE w:val="0"/>
+              <w:autoSpaceDN w:val="0"/>
+              <w:spacing w:line="360" w:lineRule="auto"/>
+              <w:rPr>
+                <w:rFonts w:cs="Arial"/>
+                <w:sz w:val="22"/>
+                <w:szCs w:val="22"/>
+                <w:lang w:val="es-MX" w:eastAsia="en-US"/>
+              </w:rPr>
+            </w:pPr>
+            <w:r>
+              <w:rPr>
+                <w:rFonts w:ascii="Calibri" w:hAnsi="Calibri" w:cs="Calibri"/>
+                <w:b/>
+                <w:bCs/>
+              </w:rPr>
+              <w:t>${desc3}</w:t>
+            </w:r>
           </w:p>
         </w:tc>
       </w:tr>
@@ -1668,59 +1710,131 @@
         </w:trPr>
         <w:tc>
           <w:tcPr>
-            <w:tcW w:w="1206" w:type="dxa"/>
-          </w:tcPr>
-          <w:p>
-            <w:pPr>
-              <w:autoSpaceDE w:val="0"/>
-              <w:autoSpaceDN w:val="0"/>
-              <w:spacing w:line="360" w:lineRule="auto"/>
-              <w:rPr>
-                <w:rFonts w:cs="Arial"/>
-                <w:color w:val="808080" w:themeColor="background1" w:themeShade="80"/>
-                <w:sz w:val="22"/>
-                <w:szCs w:val="22"/>
-                <w:lang w:val="es-MX" w:eastAsia="en-US"/>
-              </w:rPr>
-            </w:pPr>
-          </w:p>
-        </w:tc>
-        <w:tc>
-          <w:tcPr>
-            <w:tcW w:w="2160" w:type="dxa"/>
-          </w:tcPr>
-          <w:p>
-            <w:pPr>
-              <w:autoSpaceDE w:val="0"/>
-              <w:autoSpaceDN w:val="0"/>
-              <w:spacing w:line="360" w:lineRule="auto"/>
-              <w:rPr>
-                <w:rFonts w:cs="Arial"/>
-                <w:color w:val="808080" w:themeColor="background1" w:themeShade="80"/>
-                <w:sz w:val="22"/>
-                <w:szCs w:val="22"/>
-                <w:lang w:val="es-MX" w:eastAsia="en-US"/>
-              </w:rPr>
-            </w:pPr>
-          </w:p>
-        </w:tc>
-        <w:tc>
-          <w:tcPr>
-            <w:tcW w:w="5462" w:type="dxa"/>
-          </w:tcPr>
-          <w:p>
-            <w:pPr>
-              <w:autoSpaceDE w:val="0"/>
-              <w:autoSpaceDN w:val="0"/>
-              <w:spacing w:line="360" w:lineRule="auto"/>
-              <w:rPr>
-                <w:rFonts w:cs="Arial"/>
-                <w:color w:val="808080" w:themeColor="background1" w:themeShade="80"/>
-                <w:sz w:val="22"/>
-                <w:szCs w:val="22"/>
-                <w:lang w:val="es-MX" w:eastAsia="en-US"/>
-              </w:rPr>
-            </w:pPr>
+            <w:tcW w:w="1491" w:type="dxa"/>
+          </w:tcPr>
+          <w:p>
+            <w:pPr>
+              <w:autoSpaceDE w:val="0"/>
+              <w:autoSpaceDN w:val="0"/>
+              <w:spacing w:line="360" w:lineRule="auto"/>
+              <w:rPr>
+                <w:rFonts w:cs="Arial"/>
+                <w:color w:val="808080" w:themeColor="background1" w:themeShade="80"/>
+                <w:sz w:val="22"/>
+                <w:szCs w:val="22"/>
+                <w:lang w:val="es-MX" w:eastAsia="en-US"/>
+              </w:rPr>
+            </w:pPr>
+            <w:r>
+              <w:rPr>
+                <w:rFonts w:ascii="Calibri" w:hAnsi="Calibri" w:cs="Calibri"/>
+                <w:b/>
+                <w:bCs/>
+              </w:rPr>
+              <w:t>${cantidad</w:t>
+            </w:r>
+            <w:r>
+              <w:rPr>
+                <w:rFonts w:ascii="Calibri" w:hAnsi="Calibri" w:cs="Calibri"/>
+                <w:b/>
+                <w:bCs/>
+              </w:rPr>
+              <w:t>4</w:t>
+            </w:r>
+            <w:r>
+              <w:rPr>
+                <w:rFonts w:ascii="Calibri" w:hAnsi="Calibri" w:cs="Calibri"/>
+                <w:b/>
+                <w:bCs/>
+              </w:rPr>
+              <w:t>}</w:t>
+            </w:r>
+          </w:p>
+        </w:tc>
+        <w:tc>
+          <w:tcPr>
+            <w:tcW w:w="2106" w:type="dxa"/>
+          </w:tcPr>
+          <w:p>
+            <w:pPr>
+              <w:autoSpaceDE w:val="0"/>
+              <w:autoSpaceDN w:val="0"/>
+              <w:spacing w:line="360" w:lineRule="auto"/>
+              <w:rPr>
+                <w:rFonts w:cs="Arial"/>
+                <w:color w:val="808080" w:themeColor="background1" w:themeShade="80"/>
+                <w:sz w:val="22"/>
+                <w:szCs w:val="22"/>
+                <w:lang w:val="es-MX" w:eastAsia="en-US"/>
+              </w:rPr>
+            </w:pPr>
+            <w:r>
+              <w:rPr>
+                <w:rFonts w:ascii="Calibri" w:hAnsi="Calibri" w:cs="Calibri"/>
+                <w:b/>
+                <w:bCs/>
+              </w:rPr>
+              <w:t>${nserie</w:t>
+            </w:r>
+            <w:r>
+              <w:rPr>
+                <w:rFonts w:ascii="Calibri" w:hAnsi="Calibri" w:cs="Calibri"/>
+                <w:b/>
+                <w:bCs/>
+              </w:rPr>
+              <w:t>4</w:t>
+            </w:r>
+            <w:r>
+              <w:rPr>
+                <w:rFonts w:ascii="Calibri" w:hAnsi="Calibri" w:cs="Calibri"/>
+                <w:b/>
+                <w:bCs/>
+              </w:rPr>
+              <w:t>}</w:t>
+            </w:r>
+          </w:p>
+        </w:tc>
+        <w:tc>
+          <w:tcPr>
+            <w:tcW w:w="5231" w:type="dxa"/>
+          </w:tcPr>
+          <w:p>
+            <w:pPr>
+              <w:autoSpaceDE w:val="0"/>
+              <w:autoSpaceDN w:val="0"/>
+              <w:spacing w:line="360" w:lineRule="auto"/>
+              <w:rPr>
+                <w:rFonts w:cs="Arial"/>
+                <w:color w:val="808080" w:themeColor="background1" w:themeShade="80"/>
+                <w:sz w:val="22"/>
+                <w:szCs w:val="22"/>
+                <w:lang w:val="es-MX" w:eastAsia="en-US"/>
+              </w:rPr>
+            </w:pPr>
+            <w:r>
+              <w:rPr>
+                <w:rFonts w:ascii="Calibri" w:hAnsi="Calibri" w:cs="Calibri"/>
+                <w:b/>
+                <w:bCs/>
+              </w:rPr>
+              <w:t>${desc</w:t>
+            </w:r>
+            <w:r>
+              <w:rPr>
+                <w:rFonts w:ascii="Calibri" w:hAnsi="Calibri" w:cs="Calibri"/>
+                <w:b/>
+                <w:bCs/>
+              </w:rPr>
+              <w:t>4</w:t>
+            </w:r>
+            <w:r>
+              <w:rPr>
+                <w:rFonts w:ascii="Calibri" w:hAnsi="Calibri" w:cs="Calibri"/>
+                <w:b/>
+                <w:bCs/>
+              </w:rPr>
+              <w:t>}</w:t>
+            </w:r>
           </w:p>
         </w:tc>
       </w:tr>
@@ -1730,59 +1844,131 @@
         </w:trPr>
         <w:tc>
           <w:tcPr>
-            <w:tcW w:w="1206" w:type="dxa"/>
-          </w:tcPr>
-          <w:p>
-            <w:pPr>
-              <w:autoSpaceDE w:val="0"/>
-              <w:autoSpaceDN w:val="0"/>
-              <w:spacing w:line="360" w:lineRule="auto"/>
-              <w:rPr>
-                <w:rFonts w:cs="Arial"/>
-                <w:color w:val="808080" w:themeColor="background1" w:themeShade="80"/>
-                <w:sz w:val="22"/>
-                <w:szCs w:val="22"/>
-                <w:lang w:val="es-MX" w:eastAsia="en-US"/>
-              </w:rPr>
-            </w:pPr>
-          </w:p>
-        </w:tc>
-        <w:tc>
-          <w:tcPr>
-            <w:tcW w:w="2160" w:type="dxa"/>
-          </w:tcPr>
-          <w:p>
-            <w:pPr>
-              <w:autoSpaceDE w:val="0"/>
-              <w:autoSpaceDN w:val="0"/>
-              <w:spacing w:line="360" w:lineRule="auto"/>
-              <w:rPr>
-                <w:rFonts w:cs="Arial"/>
-                <w:color w:val="808080" w:themeColor="background1" w:themeShade="80"/>
-                <w:sz w:val="22"/>
-                <w:szCs w:val="22"/>
-                <w:lang w:val="es-MX" w:eastAsia="en-US"/>
-              </w:rPr>
-            </w:pPr>
-          </w:p>
-        </w:tc>
-        <w:tc>
-          <w:tcPr>
-            <w:tcW w:w="5462" w:type="dxa"/>
-          </w:tcPr>
-          <w:p>
-            <w:pPr>
-              <w:autoSpaceDE w:val="0"/>
-              <w:autoSpaceDN w:val="0"/>
-              <w:spacing w:line="360" w:lineRule="auto"/>
-              <w:rPr>
-                <w:rFonts w:cs="Arial"/>
-                <w:color w:val="808080" w:themeColor="background1" w:themeShade="80"/>
-                <w:sz w:val="22"/>
-                <w:szCs w:val="22"/>
-                <w:lang w:val="es-MX" w:eastAsia="en-US"/>
-              </w:rPr>
-            </w:pPr>
+            <w:tcW w:w="1491" w:type="dxa"/>
+          </w:tcPr>
+          <w:p>
+            <w:pPr>
+              <w:autoSpaceDE w:val="0"/>
+              <w:autoSpaceDN w:val="0"/>
+              <w:spacing w:line="360" w:lineRule="auto"/>
+              <w:rPr>
+                <w:rFonts w:cs="Arial"/>
+                <w:color w:val="808080" w:themeColor="background1" w:themeShade="80"/>
+                <w:sz w:val="22"/>
+                <w:szCs w:val="22"/>
+                <w:lang w:val="es-MX" w:eastAsia="en-US"/>
+              </w:rPr>
+            </w:pPr>
+            <w:r>
+              <w:rPr>
+                <w:rFonts w:ascii="Calibri" w:hAnsi="Calibri" w:cs="Calibri"/>
+                <w:b/>
+                <w:bCs/>
+              </w:rPr>
+              <w:t>${cantidad</w:t>
+            </w:r>
+            <w:r>
+              <w:rPr>
+                <w:rFonts w:ascii="Calibri" w:hAnsi="Calibri" w:cs="Calibri"/>
+                <w:b/>
+                <w:bCs/>
+              </w:rPr>
+              <w:t>5</w:t>
+            </w:r>
+            <w:r>
+              <w:rPr>
+                <w:rFonts w:ascii="Calibri" w:hAnsi="Calibri" w:cs="Calibri"/>
+                <w:b/>
+                <w:bCs/>
+              </w:rPr>
+              <w:t>}</w:t>
+            </w:r>
+          </w:p>
+        </w:tc>
+        <w:tc>
+          <w:tcPr>
+            <w:tcW w:w="2106" w:type="dxa"/>
+          </w:tcPr>
+          <w:p>
+            <w:pPr>
+              <w:autoSpaceDE w:val="0"/>
+              <w:autoSpaceDN w:val="0"/>
+              <w:spacing w:line="360" w:lineRule="auto"/>
+              <w:rPr>
+                <w:rFonts w:cs="Arial"/>
+                <w:color w:val="808080" w:themeColor="background1" w:themeShade="80"/>
+                <w:sz w:val="22"/>
+                <w:szCs w:val="22"/>
+                <w:lang w:val="es-MX" w:eastAsia="en-US"/>
+              </w:rPr>
+            </w:pPr>
+            <w:r>
+              <w:rPr>
+                <w:rFonts w:ascii="Calibri" w:hAnsi="Calibri" w:cs="Calibri"/>
+                <w:b/>
+                <w:bCs/>
+              </w:rPr>
+              <w:t>${nserie</w:t>
+            </w:r>
+            <w:r>
+              <w:rPr>
+                <w:rFonts w:ascii="Calibri" w:hAnsi="Calibri" w:cs="Calibri"/>
+                <w:b/>
+                <w:bCs/>
+              </w:rPr>
+              <w:t>5</w:t>
+            </w:r>
+            <w:r>
+              <w:rPr>
+                <w:rFonts w:ascii="Calibri" w:hAnsi="Calibri" w:cs="Calibri"/>
+                <w:b/>
+                <w:bCs/>
+              </w:rPr>
+              <w:t>}</w:t>
+            </w:r>
+          </w:p>
+        </w:tc>
+        <w:tc>
+          <w:tcPr>
+            <w:tcW w:w="5231" w:type="dxa"/>
+          </w:tcPr>
+          <w:p>
+            <w:pPr>
+              <w:autoSpaceDE w:val="0"/>
+              <w:autoSpaceDN w:val="0"/>
+              <w:spacing w:line="360" w:lineRule="auto"/>
+              <w:rPr>
+                <w:rFonts w:cs="Arial"/>
+                <w:color w:val="808080" w:themeColor="background1" w:themeShade="80"/>
+                <w:sz w:val="22"/>
+                <w:szCs w:val="22"/>
+                <w:lang w:val="es-MX" w:eastAsia="en-US"/>
+              </w:rPr>
+            </w:pPr>
+            <w:r>
+              <w:rPr>
+                <w:rFonts w:ascii="Calibri" w:hAnsi="Calibri" w:cs="Calibri"/>
+                <w:b/>
+                <w:bCs/>
+              </w:rPr>
+              <w:t>${desc</w:t>
+            </w:r>
+            <w:r>
+              <w:rPr>
+                <w:rFonts w:ascii="Calibri" w:hAnsi="Calibri" w:cs="Calibri"/>
+                <w:b/>
+                <w:bCs/>
+              </w:rPr>
+              <w:t>5</w:t>
+            </w:r>
+            <w:r>
+              <w:rPr>
+                <w:rFonts w:ascii="Calibri" w:hAnsi="Calibri" w:cs="Calibri"/>
+                <w:b/>
+                <w:bCs/>
+              </w:rPr>
+              <w:t>}</w:t>
+            </w:r>
           </w:p>
         </w:tc>
       </w:tr>
@@ -1792,59 +1978,131 @@
         </w:trPr>
         <w:tc>
           <w:tcPr>
-            <w:tcW w:w="1206" w:type="dxa"/>
-          </w:tcPr>
-          <w:p>
-            <w:pPr>
-              <w:autoSpaceDE w:val="0"/>
-              <w:autoSpaceDN w:val="0"/>
-              <w:spacing w:line="360" w:lineRule="auto"/>
-              <w:rPr>
-                <w:rFonts w:cs="Arial"/>
-                <w:color w:val="808080" w:themeColor="background1" w:themeShade="80"/>
-                <w:sz w:val="22"/>
-                <w:szCs w:val="22"/>
-                <w:lang w:val="es-MX" w:eastAsia="en-US"/>
-              </w:rPr>
-            </w:pPr>
-          </w:p>
-        </w:tc>
-        <w:tc>
-          <w:tcPr>
-            <w:tcW w:w="2160" w:type="dxa"/>
-          </w:tcPr>
-          <w:p>
-            <w:pPr>
-              <w:autoSpaceDE w:val="0"/>
-              <w:autoSpaceDN w:val="0"/>
-              <w:spacing w:line="360" w:lineRule="auto"/>
-              <w:rPr>
-                <w:rFonts w:cs="Arial"/>
-                <w:color w:val="808080" w:themeColor="background1" w:themeShade="80"/>
-                <w:sz w:val="22"/>
-                <w:szCs w:val="22"/>
-                <w:lang w:val="es-MX" w:eastAsia="en-US"/>
-              </w:rPr>
-            </w:pPr>
-          </w:p>
-        </w:tc>
-        <w:tc>
-          <w:tcPr>
-            <w:tcW w:w="5462" w:type="dxa"/>
-          </w:tcPr>
-          <w:p>
-            <w:pPr>
-              <w:autoSpaceDE w:val="0"/>
-              <w:autoSpaceDN w:val="0"/>
-              <w:spacing w:line="360" w:lineRule="auto"/>
-              <w:rPr>
-                <w:rFonts w:cs="Arial"/>
-                <w:color w:val="808080" w:themeColor="background1" w:themeShade="80"/>
-                <w:sz w:val="22"/>
-                <w:szCs w:val="22"/>
-                <w:lang w:val="es-MX" w:eastAsia="en-US"/>
-              </w:rPr>
-            </w:pPr>
+            <w:tcW w:w="1491" w:type="dxa"/>
+          </w:tcPr>
+          <w:p>
+            <w:pPr>
+              <w:autoSpaceDE w:val="0"/>
+              <w:autoSpaceDN w:val="0"/>
+              <w:spacing w:line="360" w:lineRule="auto"/>
+              <w:rPr>
+                <w:rFonts w:cs="Arial"/>
+                <w:color w:val="808080" w:themeColor="background1" w:themeShade="80"/>
+                <w:sz w:val="22"/>
+                <w:szCs w:val="22"/>
+                <w:lang w:val="es-MX" w:eastAsia="en-US"/>
+              </w:rPr>
+            </w:pPr>
+            <w:r>
+              <w:rPr>
+                <w:rFonts w:ascii="Calibri" w:hAnsi="Calibri" w:cs="Calibri"/>
+                <w:b/>
+                <w:bCs/>
+              </w:rPr>
+              <w:t>${cantidad</w:t>
+            </w:r>
+            <w:r>
+              <w:rPr>
+                <w:rFonts w:ascii="Calibri" w:hAnsi="Calibri" w:cs="Calibri"/>
+                <w:b/>
+                <w:bCs/>
+              </w:rPr>
+              <w:t>6</w:t>
+            </w:r>
+            <w:r>
+              <w:rPr>
+                <w:rFonts w:ascii="Calibri" w:hAnsi="Calibri" w:cs="Calibri"/>
+                <w:b/>
+                <w:bCs/>
+              </w:rPr>
+              <w:t>}</w:t>
+            </w:r>
+          </w:p>
+        </w:tc>
+        <w:tc>
+          <w:tcPr>
+            <w:tcW w:w="2106" w:type="dxa"/>
+          </w:tcPr>
+          <w:p>
+            <w:pPr>
+              <w:autoSpaceDE w:val="0"/>
+              <w:autoSpaceDN w:val="0"/>
+              <w:spacing w:line="360" w:lineRule="auto"/>
+              <w:rPr>
+                <w:rFonts w:cs="Arial"/>
+                <w:color w:val="808080" w:themeColor="background1" w:themeShade="80"/>
+                <w:sz w:val="22"/>
+                <w:szCs w:val="22"/>
+                <w:lang w:val="es-MX" w:eastAsia="en-US"/>
+              </w:rPr>
+            </w:pPr>
+            <w:r>
+              <w:rPr>
+                <w:rFonts w:ascii="Calibri" w:hAnsi="Calibri" w:cs="Calibri"/>
+                <w:b/>
+                <w:bCs/>
+              </w:rPr>
+              <w:t>${nserie</w:t>
+            </w:r>
+            <w:r>
+              <w:rPr>
+                <w:rFonts w:ascii="Calibri" w:hAnsi="Calibri" w:cs="Calibri"/>
+                <w:b/>
+                <w:bCs/>
+              </w:rPr>
+              <w:t>6</w:t>
+            </w:r>
+            <w:r>
+              <w:rPr>
+                <w:rFonts w:ascii="Calibri" w:hAnsi="Calibri" w:cs="Calibri"/>
+                <w:b/>
+                <w:bCs/>
+              </w:rPr>
+              <w:t>}</w:t>
+            </w:r>
+          </w:p>
+        </w:tc>
+        <w:tc>
+          <w:tcPr>
+            <w:tcW w:w="5231" w:type="dxa"/>
+          </w:tcPr>
+          <w:p>
+            <w:pPr>
+              <w:autoSpaceDE w:val="0"/>
+              <w:autoSpaceDN w:val="0"/>
+              <w:spacing w:line="360" w:lineRule="auto"/>
+              <w:rPr>
+                <w:rFonts w:cs="Arial"/>
+                <w:color w:val="808080" w:themeColor="background1" w:themeShade="80"/>
+                <w:sz w:val="22"/>
+                <w:szCs w:val="22"/>
+                <w:lang w:val="es-MX" w:eastAsia="en-US"/>
+              </w:rPr>
+            </w:pPr>
+            <w:r>
+              <w:rPr>
+                <w:rFonts w:ascii="Calibri" w:hAnsi="Calibri" w:cs="Calibri"/>
+                <w:b/>
+                <w:bCs/>
+              </w:rPr>
+              <w:t>${desc</w:t>
+            </w:r>
+            <w:r>
+              <w:rPr>
+                <w:rFonts w:ascii="Calibri" w:hAnsi="Calibri" w:cs="Calibri"/>
+                <w:b/>
+                <w:bCs/>
+              </w:rPr>
+              <w:t>6</w:t>
+            </w:r>
+            <w:r>
+              <w:rPr>
+                <w:rFonts w:ascii="Calibri" w:hAnsi="Calibri" w:cs="Calibri"/>
+                <w:b/>
+                <w:bCs/>
+              </w:rPr>
+              <w:t>}</w:t>
+            </w:r>
           </w:p>
         </w:tc>
       </w:tr>
@@ -1854,59 +2112,131 @@
         </w:trPr>
         <w:tc>
           <w:tcPr>
-            <w:tcW w:w="1206" w:type="dxa"/>
-          </w:tcPr>
-          <w:p>
-            <w:pPr>
-              <w:autoSpaceDE w:val="0"/>
-              <w:autoSpaceDN w:val="0"/>
-              <w:spacing w:line="360" w:lineRule="auto"/>
-              <w:rPr>
-                <w:rFonts w:cs="Arial"/>
-                <w:color w:val="808080" w:themeColor="background1" w:themeShade="80"/>
-                <w:sz w:val="22"/>
-                <w:szCs w:val="22"/>
-                <w:lang w:val="es-MX" w:eastAsia="en-US"/>
-              </w:rPr>
-            </w:pPr>
-          </w:p>
-        </w:tc>
-        <w:tc>
-          <w:tcPr>
-            <w:tcW w:w="2160" w:type="dxa"/>
-          </w:tcPr>
-          <w:p>
-            <w:pPr>
-              <w:autoSpaceDE w:val="0"/>
-              <w:autoSpaceDN w:val="0"/>
-              <w:spacing w:line="360" w:lineRule="auto"/>
-              <w:rPr>
-                <w:rFonts w:cs="Arial"/>
-                <w:color w:val="808080" w:themeColor="background1" w:themeShade="80"/>
-                <w:sz w:val="22"/>
-                <w:szCs w:val="22"/>
-                <w:lang w:val="es-MX" w:eastAsia="en-US"/>
-              </w:rPr>
-            </w:pPr>
-          </w:p>
-        </w:tc>
-        <w:tc>
-          <w:tcPr>
-            <w:tcW w:w="5462" w:type="dxa"/>
-          </w:tcPr>
-          <w:p>
-            <w:pPr>
-              <w:autoSpaceDE w:val="0"/>
-              <w:autoSpaceDN w:val="0"/>
-              <w:spacing w:line="360" w:lineRule="auto"/>
-              <w:rPr>
-                <w:rFonts w:cs="Arial"/>
-                <w:color w:val="808080" w:themeColor="background1" w:themeShade="80"/>
-                <w:sz w:val="22"/>
-                <w:szCs w:val="22"/>
-                <w:lang w:val="es-MX" w:eastAsia="en-US"/>
-              </w:rPr>
-            </w:pPr>
+            <w:tcW w:w="1491" w:type="dxa"/>
+          </w:tcPr>
+          <w:p>
+            <w:pPr>
+              <w:autoSpaceDE w:val="0"/>
+              <w:autoSpaceDN w:val="0"/>
+              <w:spacing w:line="360" w:lineRule="auto"/>
+              <w:rPr>
+                <w:rFonts w:cs="Arial"/>
+                <w:color w:val="808080" w:themeColor="background1" w:themeShade="80"/>
+                <w:sz w:val="22"/>
+                <w:szCs w:val="22"/>
+                <w:lang w:val="es-MX" w:eastAsia="en-US"/>
+              </w:rPr>
+            </w:pPr>
+            <w:r>
+              <w:rPr>
+                <w:rFonts w:ascii="Calibri" w:hAnsi="Calibri" w:cs="Calibri"/>
+                <w:b/>
+                <w:bCs/>
+              </w:rPr>
+              <w:t>${cantidad</w:t>
+            </w:r>
+            <w:r>
+              <w:rPr>
+                <w:rFonts w:ascii="Calibri" w:hAnsi="Calibri" w:cs="Calibri"/>
+                <w:b/>
+                <w:bCs/>
+              </w:rPr>
+              <w:t>7</w:t>
+            </w:r>
+            <w:r>
+              <w:rPr>
+                <w:rFonts w:ascii="Calibri" w:hAnsi="Calibri" w:cs="Calibri"/>
+                <w:b/>
+                <w:bCs/>
+              </w:rPr>
+              <w:t>}</w:t>
+            </w:r>
+          </w:p>
+        </w:tc>
+        <w:tc>
+          <w:tcPr>
+            <w:tcW w:w="2106" w:type="dxa"/>
+          </w:tcPr>
+          <w:p>
+            <w:pPr>
+              <w:autoSpaceDE w:val="0"/>
+              <w:autoSpaceDN w:val="0"/>
+              <w:spacing w:line="360" w:lineRule="auto"/>
+              <w:rPr>
+                <w:rFonts w:cs="Arial"/>
+                <w:color w:val="808080" w:themeColor="background1" w:themeShade="80"/>
+                <w:sz w:val="22"/>
+                <w:szCs w:val="22"/>
+                <w:lang w:val="es-MX" w:eastAsia="en-US"/>
+              </w:rPr>
+            </w:pPr>
+            <w:r>
+              <w:rPr>
+                <w:rFonts w:ascii="Calibri" w:hAnsi="Calibri" w:cs="Calibri"/>
+                <w:b/>
+                <w:bCs/>
+              </w:rPr>
+              <w:t>${nserie</w:t>
+            </w:r>
+            <w:r>
+              <w:rPr>
+                <w:rFonts w:ascii="Calibri" w:hAnsi="Calibri" w:cs="Calibri"/>
+                <w:b/>
+                <w:bCs/>
+              </w:rPr>
+              <w:t>7</w:t>
+            </w:r>
+            <w:r>
+              <w:rPr>
+                <w:rFonts w:ascii="Calibri" w:hAnsi="Calibri" w:cs="Calibri"/>
+                <w:b/>
+                <w:bCs/>
+              </w:rPr>
+              <w:t>}</w:t>
+            </w:r>
+          </w:p>
+        </w:tc>
+        <w:tc>
+          <w:tcPr>
+            <w:tcW w:w="5231" w:type="dxa"/>
+          </w:tcPr>
+          <w:p>
+            <w:pPr>
+              <w:autoSpaceDE w:val="0"/>
+              <w:autoSpaceDN w:val="0"/>
+              <w:spacing w:line="360" w:lineRule="auto"/>
+              <w:rPr>
+                <w:rFonts w:cs="Arial"/>
+                <w:color w:val="808080" w:themeColor="background1" w:themeShade="80"/>
+                <w:sz w:val="22"/>
+                <w:szCs w:val="22"/>
+                <w:lang w:val="es-MX" w:eastAsia="en-US"/>
+              </w:rPr>
+            </w:pPr>
+            <w:r>
+              <w:rPr>
+                <w:rFonts w:ascii="Calibri" w:hAnsi="Calibri" w:cs="Calibri"/>
+                <w:b/>
+                <w:bCs/>
+              </w:rPr>
+              <w:t>${desc</w:t>
+            </w:r>
+            <w:r>
+              <w:rPr>
+                <w:rFonts w:ascii="Calibri" w:hAnsi="Calibri" w:cs="Calibri"/>
+                <w:b/>
+                <w:bCs/>
+              </w:rPr>
+              <w:t>7</w:t>
+            </w:r>
+            <w:r>
+              <w:rPr>
+                <w:rFonts w:ascii="Calibri" w:hAnsi="Calibri" w:cs="Calibri"/>
+                <w:b/>
+                <w:bCs/>
+              </w:rPr>
+              <w:t>}</w:t>
+            </w:r>
           </w:p>
         </w:tc>
       </w:tr>
@@ -1916,59 +2246,131 @@
         </w:trPr>
         <w:tc>
           <w:tcPr>
-            <w:tcW w:w="1206" w:type="dxa"/>
-          </w:tcPr>
-          <w:p>
-            <w:pPr>
-              <w:autoSpaceDE w:val="0"/>
-              <w:autoSpaceDN w:val="0"/>
-              <w:spacing w:line="360" w:lineRule="auto"/>
-              <w:rPr>
-                <w:rFonts w:cs="Arial"/>
-                <w:color w:val="808080" w:themeColor="background1" w:themeShade="80"/>
-                <w:sz w:val="22"/>
-                <w:szCs w:val="22"/>
-                <w:lang w:val="es-MX" w:eastAsia="en-US"/>
-              </w:rPr>
-            </w:pPr>
-          </w:p>
-        </w:tc>
-        <w:tc>
-          <w:tcPr>
-            <w:tcW w:w="2160" w:type="dxa"/>
-          </w:tcPr>
-          <w:p>
-            <w:pPr>
-              <w:autoSpaceDE w:val="0"/>
-              <w:autoSpaceDN w:val="0"/>
-              <w:spacing w:line="360" w:lineRule="auto"/>
-              <w:rPr>
-                <w:rFonts w:cs="Arial"/>
-                <w:color w:val="808080" w:themeColor="background1" w:themeShade="80"/>
-                <w:sz w:val="22"/>
-                <w:szCs w:val="22"/>
-                <w:lang w:val="es-MX" w:eastAsia="en-US"/>
-              </w:rPr>
-            </w:pPr>
-          </w:p>
-        </w:tc>
-        <w:tc>
-          <w:tcPr>
-            <w:tcW w:w="5462" w:type="dxa"/>
-          </w:tcPr>
-          <w:p>
-            <w:pPr>
-              <w:autoSpaceDE w:val="0"/>
-              <w:autoSpaceDN w:val="0"/>
-              <w:spacing w:line="360" w:lineRule="auto"/>
-              <w:rPr>
-                <w:rFonts w:cs="Arial"/>
-                <w:color w:val="808080" w:themeColor="background1" w:themeShade="80"/>
-                <w:sz w:val="22"/>
-                <w:szCs w:val="22"/>
-                <w:lang w:val="es-MX" w:eastAsia="en-US"/>
-              </w:rPr>
-            </w:pPr>
+            <w:tcW w:w="1491" w:type="dxa"/>
+          </w:tcPr>
+          <w:p>
+            <w:pPr>
+              <w:autoSpaceDE w:val="0"/>
+              <w:autoSpaceDN w:val="0"/>
+              <w:spacing w:line="360" w:lineRule="auto"/>
+              <w:rPr>
+                <w:rFonts w:cs="Arial"/>
+                <w:color w:val="808080" w:themeColor="background1" w:themeShade="80"/>
+                <w:sz w:val="22"/>
+                <w:szCs w:val="22"/>
+                <w:lang w:val="es-MX" w:eastAsia="en-US"/>
+              </w:rPr>
+            </w:pPr>
+            <w:r>
+              <w:rPr>
+                <w:rFonts w:ascii="Calibri" w:hAnsi="Calibri" w:cs="Calibri"/>
+                <w:b/>
+                <w:bCs/>
+              </w:rPr>
+              <w:t>${cantidad</w:t>
+            </w:r>
+            <w:r>
+              <w:rPr>
+                <w:rFonts w:ascii="Calibri" w:hAnsi="Calibri" w:cs="Calibri"/>
+                <w:b/>
+                <w:bCs/>
+              </w:rPr>
+              <w:t>8</w:t>
+            </w:r>
+            <w:r>
+              <w:rPr>
+                <w:rFonts w:ascii="Calibri" w:hAnsi="Calibri" w:cs="Calibri"/>
+                <w:b/>
+                <w:bCs/>
+              </w:rPr>
+              <w:t>}</w:t>
+            </w:r>
+          </w:p>
+        </w:tc>
+        <w:tc>
+          <w:tcPr>
+            <w:tcW w:w="2106" w:type="dxa"/>
+          </w:tcPr>
+          <w:p>
+            <w:pPr>
+              <w:autoSpaceDE w:val="0"/>
+              <w:autoSpaceDN w:val="0"/>
+              <w:spacing w:line="360" w:lineRule="auto"/>
+              <w:rPr>
+                <w:rFonts w:cs="Arial"/>
+                <w:color w:val="808080" w:themeColor="background1" w:themeShade="80"/>
+                <w:sz w:val="22"/>
+                <w:szCs w:val="22"/>
+                <w:lang w:val="es-MX" w:eastAsia="en-US"/>
+              </w:rPr>
+            </w:pPr>
+            <w:r>
+              <w:rPr>
+                <w:rFonts w:ascii="Calibri" w:hAnsi="Calibri" w:cs="Calibri"/>
+                <w:b/>
+                <w:bCs/>
+              </w:rPr>
+              <w:t>${nserie</w:t>
+            </w:r>
+            <w:r>
+              <w:rPr>
+                <w:rFonts w:ascii="Calibri" w:hAnsi="Calibri" w:cs="Calibri"/>
+                <w:b/>
+                <w:bCs/>
+              </w:rPr>
+              <w:t>8</w:t>
+            </w:r>
+            <w:r>
+              <w:rPr>
+                <w:rFonts w:ascii="Calibri" w:hAnsi="Calibri" w:cs="Calibri"/>
+                <w:b/>
+                <w:bCs/>
+              </w:rPr>
+              <w:t>}</w:t>
+            </w:r>
+          </w:p>
+        </w:tc>
+        <w:tc>
+          <w:tcPr>
+            <w:tcW w:w="5231" w:type="dxa"/>
+          </w:tcPr>
+          <w:p>
+            <w:pPr>
+              <w:autoSpaceDE w:val="0"/>
+              <w:autoSpaceDN w:val="0"/>
+              <w:spacing w:line="360" w:lineRule="auto"/>
+              <w:rPr>
+                <w:rFonts w:cs="Arial"/>
+                <w:color w:val="808080" w:themeColor="background1" w:themeShade="80"/>
+                <w:sz w:val="22"/>
+                <w:szCs w:val="22"/>
+                <w:lang w:val="es-MX" w:eastAsia="en-US"/>
+              </w:rPr>
+            </w:pPr>
+            <w:r>
+              <w:rPr>
+                <w:rFonts w:ascii="Calibri" w:hAnsi="Calibri" w:cs="Calibri"/>
+                <w:b/>
+                <w:bCs/>
+              </w:rPr>
+              <w:t>${desc</w:t>
+            </w:r>
+            <w:r>
+              <w:rPr>
+                <w:rFonts w:ascii="Calibri" w:hAnsi="Calibri" w:cs="Calibri"/>
+                <w:b/>
+                <w:bCs/>
+              </w:rPr>
+              <w:t>8</w:t>
+            </w:r>
+            <w:r>
+              <w:rPr>
+                <w:rFonts w:ascii="Calibri" w:hAnsi="Calibri" w:cs="Calibri"/>
+                <w:b/>
+                <w:bCs/>
+              </w:rPr>
+              <w:t>}</w:t>
+            </w:r>
           </w:p>
         </w:tc>
       </w:tr>
@@ -1978,59 +2380,131 @@
         </w:trPr>
         <w:tc>
           <w:tcPr>
-            <w:tcW w:w="1206" w:type="dxa"/>
-          </w:tcPr>
-          <w:p>
-            <w:pPr>
-              <w:autoSpaceDE w:val="0"/>
-              <w:autoSpaceDN w:val="0"/>
-              <w:spacing w:line="360" w:lineRule="auto"/>
-              <w:rPr>
-                <w:rFonts w:cs="Arial"/>
-                <w:color w:val="808080" w:themeColor="background1" w:themeShade="80"/>
-                <w:sz w:val="22"/>
-                <w:szCs w:val="22"/>
-                <w:lang w:val="es-MX" w:eastAsia="en-US"/>
-              </w:rPr>
-            </w:pPr>
-          </w:p>
-        </w:tc>
-        <w:tc>
-          <w:tcPr>
-            <w:tcW w:w="2160" w:type="dxa"/>
-          </w:tcPr>
-          <w:p>
-            <w:pPr>
-              <w:autoSpaceDE w:val="0"/>
-              <w:autoSpaceDN w:val="0"/>
-              <w:spacing w:line="360" w:lineRule="auto"/>
-              <w:rPr>
-                <w:rFonts w:cs="Arial"/>
-                <w:color w:val="808080" w:themeColor="background1" w:themeShade="80"/>
-                <w:sz w:val="22"/>
-                <w:szCs w:val="22"/>
-                <w:lang w:val="es-MX" w:eastAsia="en-US"/>
-              </w:rPr>
-            </w:pPr>
-          </w:p>
-        </w:tc>
-        <w:tc>
-          <w:tcPr>
-            <w:tcW w:w="5462" w:type="dxa"/>
-          </w:tcPr>
-          <w:p>
-            <w:pPr>
-              <w:autoSpaceDE w:val="0"/>
-              <w:autoSpaceDN w:val="0"/>
-              <w:spacing w:line="360" w:lineRule="auto"/>
-              <w:rPr>
-                <w:rFonts w:cs="Arial"/>
-                <w:color w:val="808080" w:themeColor="background1" w:themeShade="80"/>
-                <w:sz w:val="22"/>
-                <w:szCs w:val="22"/>
-                <w:lang w:val="es-MX" w:eastAsia="en-US"/>
-              </w:rPr>
-            </w:pPr>
+            <w:tcW w:w="1491" w:type="dxa"/>
+          </w:tcPr>
+          <w:p>
+            <w:pPr>
+              <w:autoSpaceDE w:val="0"/>
+              <w:autoSpaceDN w:val="0"/>
+              <w:spacing w:line="360" w:lineRule="auto"/>
+              <w:rPr>
+                <w:rFonts w:cs="Arial"/>
+                <w:color w:val="808080" w:themeColor="background1" w:themeShade="80"/>
+                <w:sz w:val="22"/>
+                <w:szCs w:val="22"/>
+                <w:lang w:val="es-MX" w:eastAsia="en-US"/>
+              </w:rPr>
+            </w:pPr>
+            <w:r>
+              <w:rPr>
+                <w:rFonts w:ascii="Calibri" w:hAnsi="Calibri" w:cs="Calibri"/>
+                <w:b/>
+                <w:bCs/>
+              </w:rPr>
+              <w:t>${cantidad</w:t>
+            </w:r>
+            <w:r>
+              <w:rPr>
+                <w:rFonts w:ascii="Calibri" w:hAnsi="Calibri" w:cs="Calibri"/>
+                <w:b/>
+                <w:bCs/>
+              </w:rPr>
+              <w:t>9</w:t>
+            </w:r>
+            <w:r>
+              <w:rPr>
+                <w:rFonts w:ascii="Calibri" w:hAnsi="Calibri" w:cs="Calibri"/>
+                <w:b/>
+                <w:bCs/>
+              </w:rPr>
+              <w:t>}</w:t>
+            </w:r>
+          </w:p>
+        </w:tc>
+        <w:tc>
+          <w:tcPr>
+            <w:tcW w:w="2106" w:type="dxa"/>
+          </w:tcPr>
+          <w:p>
+            <w:pPr>
+              <w:autoSpaceDE w:val="0"/>
+              <w:autoSpaceDN w:val="0"/>
+              <w:spacing w:line="360" w:lineRule="auto"/>
+              <w:rPr>
+                <w:rFonts w:cs="Arial"/>
+                <w:color w:val="808080" w:themeColor="background1" w:themeShade="80"/>
+                <w:sz w:val="22"/>
+                <w:szCs w:val="22"/>
+                <w:lang w:val="es-MX" w:eastAsia="en-US"/>
+              </w:rPr>
+            </w:pPr>
+            <w:r>
+              <w:rPr>
+                <w:rFonts w:ascii="Calibri" w:hAnsi="Calibri" w:cs="Calibri"/>
+                <w:b/>
+                <w:bCs/>
+              </w:rPr>
+              <w:t>${nserie</w:t>
+            </w:r>
+            <w:r>
+              <w:rPr>
+                <w:rFonts w:ascii="Calibri" w:hAnsi="Calibri" w:cs="Calibri"/>
+                <w:b/>
+                <w:bCs/>
+              </w:rPr>
+              <w:t>9</w:t>
+            </w:r>
+            <w:r>
+              <w:rPr>
+                <w:rFonts w:ascii="Calibri" w:hAnsi="Calibri" w:cs="Calibri"/>
+                <w:b/>
+                <w:bCs/>
+              </w:rPr>
+              <w:t>}</w:t>
+            </w:r>
+          </w:p>
+        </w:tc>
+        <w:tc>
+          <w:tcPr>
+            <w:tcW w:w="5231" w:type="dxa"/>
+          </w:tcPr>
+          <w:p>
+            <w:pPr>
+              <w:autoSpaceDE w:val="0"/>
+              <w:autoSpaceDN w:val="0"/>
+              <w:spacing w:line="360" w:lineRule="auto"/>
+              <w:rPr>
+                <w:rFonts w:cs="Arial"/>
+                <w:color w:val="808080" w:themeColor="background1" w:themeShade="80"/>
+                <w:sz w:val="22"/>
+                <w:szCs w:val="22"/>
+                <w:lang w:val="es-MX" w:eastAsia="en-US"/>
+              </w:rPr>
+            </w:pPr>
+            <w:r>
+              <w:rPr>
+                <w:rFonts w:ascii="Calibri" w:hAnsi="Calibri" w:cs="Calibri"/>
+                <w:b/>
+                <w:bCs/>
+              </w:rPr>
+              <w:t>${desc</w:t>
+            </w:r>
+            <w:r>
+              <w:rPr>
+                <w:rFonts w:ascii="Calibri" w:hAnsi="Calibri" w:cs="Calibri"/>
+                <w:b/>
+                <w:bCs/>
+              </w:rPr>
+              <w:t>9</w:t>
+            </w:r>
+            <w:r>
+              <w:rPr>
+                <w:rFonts w:ascii="Calibri" w:hAnsi="Calibri" w:cs="Calibri"/>
+                <w:b/>
+                <w:bCs/>
+              </w:rPr>
+              <w:t>}</w:t>
+            </w:r>
           </w:p>
         </w:tc>
       </w:tr>
@@ -2040,59 +2514,131 @@
         </w:trPr>
         <w:tc>
           <w:tcPr>
-            <w:tcW w:w="1206" w:type="dxa"/>
-          </w:tcPr>
-          <w:p>
-            <w:pPr>
-              <w:autoSpaceDE w:val="0"/>
-              <w:autoSpaceDN w:val="0"/>
-              <w:spacing w:line="360" w:lineRule="auto"/>
-              <w:rPr>
-                <w:rFonts w:cs="Arial"/>
-                <w:color w:val="808080" w:themeColor="background1" w:themeShade="80"/>
-                <w:sz w:val="22"/>
-                <w:szCs w:val="22"/>
-                <w:lang w:val="es-MX" w:eastAsia="en-US"/>
-              </w:rPr>
-            </w:pPr>
-          </w:p>
-        </w:tc>
-        <w:tc>
-          <w:tcPr>
-            <w:tcW w:w="2160" w:type="dxa"/>
-          </w:tcPr>
-          <w:p>
-            <w:pPr>
-              <w:autoSpaceDE w:val="0"/>
-              <w:autoSpaceDN w:val="0"/>
-              <w:spacing w:line="360" w:lineRule="auto"/>
-              <w:rPr>
-                <w:rFonts w:cs="Arial"/>
-                <w:color w:val="808080" w:themeColor="background1" w:themeShade="80"/>
-                <w:sz w:val="22"/>
-                <w:szCs w:val="22"/>
-                <w:lang w:val="es-MX" w:eastAsia="en-US"/>
-              </w:rPr>
-            </w:pPr>
-          </w:p>
-        </w:tc>
-        <w:tc>
-          <w:tcPr>
-            <w:tcW w:w="5462" w:type="dxa"/>
-          </w:tcPr>
-          <w:p>
-            <w:pPr>
-              <w:autoSpaceDE w:val="0"/>
-              <w:autoSpaceDN w:val="0"/>
-              <w:spacing w:line="360" w:lineRule="auto"/>
-              <w:rPr>
-                <w:rFonts w:cs="Arial"/>
-                <w:color w:val="808080" w:themeColor="background1" w:themeShade="80"/>
-                <w:sz w:val="22"/>
-                <w:szCs w:val="22"/>
-                <w:lang w:val="es-MX" w:eastAsia="en-US"/>
-              </w:rPr>
-            </w:pPr>
+            <w:tcW w:w="1491" w:type="dxa"/>
+          </w:tcPr>
+          <w:p>
+            <w:pPr>
+              <w:autoSpaceDE w:val="0"/>
+              <w:autoSpaceDN w:val="0"/>
+              <w:spacing w:line="360" w:lineRule="auto"/>
+              <w:rPr>
+                <w:rFonts w:cs="Arial"/>
+                <w:color w:val="808080" w:themeColor="background1" w:themeShade="80"/>
+                <w:sz w:val="22"/>
+                <w:szCs w:val="22"/>
+                <w:lang w:val="es-MX" w:eastAsia="en-US"/>
+              </w:rPr>
+            </w:pPr>
+            <w:r>
+              <w:rPr>
+                <w:rFonts w:ascii="Calibri" w:hAnsi="Calibri" w:cs="Calibri"/>
+                <w:b/>
+                <w:bCs/>
+              </w:rPr>
+              <w:t>${cantidad</w:t>
+            </w:r>
+            <w:r>
+              <w:rPr>
+                <w:rFonts w:ascii="Calibri" w:hAnsi="Calibri" w:cs="Calibri"/>
+                <w:b/>
+                <w:bCs/>
+              </w:rPr>
+              <w:t>10</w:t>
+            </w:r>
+            <w:r>
+              <w:rPr>
+                <w:rFonts w:ascii="Calibri" w:hAnsi="Calibri" w:cs="Calibri"/>
+                <w:b/>
+                <w:bCs/>
+              </w:rPr>
+              <w:t>}</w:t>
+            </w:r>
+          </w:p>
+        </w:tc>
+        <w:tc>
+          <w:tcPr>
+            <w:tcW w:w="2106" w:type="dxa"/>
+          </w:tcPr>
+          <w:p>
+            <w:pPr>
+              <w:autoSpaceDE w:val="0"/>
+              <w:autoSpaceDN w:val="0"/>
+              <w:spacing w:line="360" w:lineRule="auto"/>
+              <w:rPr>
+                <w:rFonts w:cs="Arial"/>
+                <w:color w:val="808080" w:themeColor="background1" w:themeShade="80"/>
+                <w:sz w:val="22"/>
+                <w:szCs w:val="22"/>
+                <w:lang w:val="es-MX" w:eastAsia="en-US"/>
+              </w:rPr>
+            </w:pPr>
+            <w:r>
+              <w:rPr>
+                <w:rFonts w:ascii="Calibri" w:hAnsi="Calibri" w:cs="Calibri"/>
+                <w:b/>
+                <w:bCs/>
+              </w:rPr>
+              <w:t>${nserie</w:t>
+            </w:r>
+            <w:r>
+              <w:rPr>
+                <w:rFonts w:ascii="Calibri" w:hAnsi="Calibri" w:cs="Calibri"/>
+                <w:b/>
+                <w:bCs/>
+              </w:rPr>
+              <w:t>10</w:t>
+            </w:r>
+            <w:r>
+              <w:rPr>
+                <w:rFonts w:ascii="Calibri" w:hAnsi="Calibri" w:cs="Calibri"/>
+                <w:b/>
+                <w:bCs/>
+              </w:rPr>
+              <w:t>}</w:t>
+            </w:r>
+          </w:p>
+        </w:tc>
+        <w:tc>
+          <w:tcPr>
+            <w:tcW w:w="5231" w:type="dxa"/>
+          </w:tcPr>
+          <w:p>
+            <w:pPr>
+              <w:autoSpaceDE w:val="0"/>
+              <w:autoSpaceDN w:val="0"/>
+              <w:spacing w:line="360" w:lineRule="auto"/>
+              <w:rPr>
+                <w:rFonts w:cs="Arial"/>
+                <w:color w:val="808080" w:themeColor="background1" w:themeShade="80"/>
+                <w:sz w:val="22"/>
+                <w:szCs w:val="22"/>
+                <w:lang w:val="es-MX" w:eastAsia="en-US"/>
+              </w:rPr>
+            </w:pPr>
+            <w:r>
+              <w:rPr>
+                <w:rFonts w:ascii="Calibri" w:hAnsi="Calibri" w:cs="Calibri"/>
+                <w:b/>
+                <w:bCs/>
+              </w:rPr>
+              <w:t>${desc</w:t>
+            </w:r>
+            <w:r>
+              <w:rPr>
+                <w:rFonts w:ascii="Calibri" w:hAnsi="Calibri" w:cs="Calibri"/>
+                <w:b/>
+                <w:bCs/>
+              </w:rPr>
+              <w:t>10</w:t>
+            </w:r>
+            <w:r>
+              <w:rPr>
+                <w:rFonts w:ascii="Calibri" w:hAnsi="Calibri" w:cs="Calibri"/>
+                <w:b/>
+                <w:bCs/>
+              </w:rPr>
+              <w:t>}</w:t>
+            </w:r>
           </w:p>
         </w:tc>
       </w:tr>

</xml_diff>